<commit_message>
blom ana cek klo ada yang pake keperluan, lingkungan udah
</commit_message>
<xml_diff>
--- a/src/sample/template/Surat Keterangan Beda Nama.docx
+++ b/src/sample/template/Surat Keterangan Beda Nama.docx
@@ -167,25 +167,7 @@
           <w:sz w:val="18"/>
           <w:szCs w:val="18"/>
         </w:rPr>
-        <w:t xml:space="preserve">, </w:t>
-      </w:r>
-      <w:proofErr w:type="gramStart"/>
-      <w:r>
-        <w:rPr>
-          <w:rFonts w:ascii="Bookman Old Style" w:hAnsi="Bookman Old Style"/>
-          <w:sz w:val="18"/>
-          <w:szCs w:val="18"/>
-        </w:rPr>
-        <w:t>E-Mail :</w:t>
-      </w:r>
-      <w:proofErr w:type="gramEnd"/>
-      <w:r>
-        <w:rPr>
-          <w:rFonts w:ascii="Bookman Old Style" w:hAnsi="Bookman Old Style"/>
-          <w:sz w:val="18"/>
-          <w:szCs w:val="18"/>
-        </w:rPr>
-        <w:t xml:space="preserve"> pagutan.induk@gmail.com</w:t>
+        <w:t>, E-Mail : pagutan.induk@gmail.com</w:t>
       </w:r>
     </w:p>
     <w:p>
@@ -247,7 +229,6 @@
           <w:sz w:val="22"/>
         </w:rPr>
       </w:pPr>
-      <w:proofErr w:type="gramStart"/>
       <w:r>
         <w:rPr>
           <w:rFonts w:ascii="Bookman Old Style" w:hAnsi="Bookman Old Style"/>
@@ -267,15 +248,7 @@
           <w:rFonts w:ascii="Bookman Old Style" w:hAnsi="Bookman Old Style"/>
           <w:sz w:val="22"/>
         </w:rPr>
-        <w:t xml:space="preserve"> :</w:t>
-      </w:r>
-      <w:proofErr w:type="gramEnd"/>
-      <w:r>
-        <w:rPr>
-          <w:rFonts w:ascii="Bookman Old Style" w:hAnsi="Bookman Old Style"/>
-          <w:sz w:val="22"/>
-        </w:rPr>
-        <w:t xml:space="preserve">    </w:t>
+        <w:t xml:space="preserve"> :    </w:t>
       </w:r>
       <w:proofErr w:type="spellStart"/>
       <w:r>
@@ -544,7 +517,6 @@
         <w:t xml:space="preserve"> </w:t>
       </w:r>
       <w:proofErr w:type="spellStart"/>
-      <w:proofErr w:type="gramStart"/>
       <w:r>
         <w:rPr>
           <w:rFonts w:ascii="Bookman Old Style" w:hAnsi="Bookman Old Style"/>
@@ -564,7 +536,6 @@
         </w:rPr>
         <w:t>:</w:t>
       </w:r>
-      <w:proofErr w:type="gramEnd"/>
     </w:p>
     <w:p>
       <w:pPr>
@@ -1156,6 +1127,366 @@
         <w:rPr>
           <w:rFonts w:ascii="Bookman Old Style" w:hAnsi="Bookman Old Style"/>
         </w:rPr>
+        <w:t>lingxxx</w:t>
+      </w:r>
+      <w:proofErr w:type="spellEnd"/>
+      <w:r>
+        <w:rPr>
+          <w:rFonts w:ascii="Bookman Old Style" w:hAnsi="Bookman Old Style"/>
+        </w:rPr>
+        <w:t xml:space="preserve">, </w:t>
+      </w:r>
+      <w:proofErr w:type="spellStart"/>
+      <w:r>
+        <w:rPr>
+          <w:rFonts w:ascii="Bookman Old Style" w:hAnsi="Bookman Old Style"/>
+        </w:rPr>
+        <w:t>Nomor</w:t>
+      </w:r>
+      <w:proofErr w:type="spellEnd"/>
+      <w:r>
+        <w:rPr>
+          <w:rFonts w:ascii="Bookman Old Style" w:hAnsi="Bookman Old Style"/>
+        </w:rPr>
+        <w:t xml:space="preserve"> : </w:t>
+      </w:r>
+      <w:proofErr w:type="spellStart"/>
+      <w:r>
+        <w:rPr>
+          <w:rFonts w:ascii="Bookman Old Style" w:hAnsi="Bookman Old Style"/>
+        </w:rPr>
+        <w:t>nlx</w:t>
+      </w:r>
+      <w:proofErr w:type="spellEnd"/>
+      <w:r>
+        <w:rPr>
+          <w:rFonts w:ascii="Bookman Old Style" w:hAnsi="Bookman Old Style"/>
+        </w:rPr>
+        <w:t xml:space="preserve">, </w:t>
+      </w:r>
+      <w:proofErr w:type="spellStart"/>
+      <w:r>
+        <w:rPr>
+          <w:rFonts w:ascii="Bookman Old Style" w:hAnsi="Bookman Old Style"/>
+        </w:rPr>
+        <w:t>tanggal</w:t>
+      </w:r>
+      <w:proofErr w:type="spellEnd"/>
+      <w:r>
+        <w:rPr>
+          <w:rFonts w:ascii="Bookman Old Style" w:hAnsi="Bookman Old Style"/>
+        </w:rPr>
+        <w:t xml:space="preserve"> </w:t>
+      </w:r>
+      <w:proofErr w:type="spellStart"/>
+      <w:r>
+        <w:rPr>
+          <w:rFonts w:ascii="Bookman Old Style" w:hAnsi="Bookman Old Style"/>
+        </w:rPr>
+        <w:t>tanggaxx</w:t>
+      </w:r>
+      <w:proofErr w:type="spellEnd"/>
+      <w:r>
+        <w:rPr>
+          <w:rFonts w:ascii="Bookman Old Style" w:hAnsi="Bookman Old Style"/>
+        </w:rPr>
+        <w:t xml:space="preserve">, </w:t>
+      </w:r>
+      <w:proofErr w:type="spellStart"/>
+      <w:r>
+        <w:rPr>
+          <w:rFonts w:ascii="Bookman Old Style" w:hAnsi="Bookman Old Style"/>
+        </w:rPr>
+        <w:t>memang</w:t>
+      </w:r>
+      <w:proofErr w:type="spellEnd"/>
+      <w:r>
+        <w:rPr>
+          <w:rFonts w:ascii="Bookman Old Style" w:hAnsi="Bookman Old Style"/>
+        </w:rPr>
+        <w:t xml:space="preserve"> </w:t>
+      </w:r>
+      <w:proofErr w:type="spellStart"/>
+      <w:r>
+        <w:rPr>
+          <w:rFonts w:ascii="Bookman Old Style" w:hAnsi="Bookman Old Style"/>
+        </w:rPr>
+        <w:t>benar</w:t>
+      </w:r>
+      <w:proofErr w:type="spellEnd"/>
+      <w:r>
+        <w:rPr>
+          <w:rFonts w:ascii="Bookman Old Style" w:hAnsi="Bookman Old Style"/>
+        </w:rPr>
+        <w:t xml:space="preserve"> </w:t>
+      </w:r>
+      <w:proofErr w:type="spellStart"/>
+      <w:r>
+        <w:rPr>
+          <w:rFonts w:ascii="Bookman Old Style" w:hAnsi="Bookman Old Style"/>
+        </w:rPr>
+        <w:t>adalah</w:t>
+      </w:r>
+      <w:proofErr w:type="spellEnd"/>
+      <w:r>
+        <w:rPr>
+          <w:rFonts w:ascii="Bookman Old Style" w:hAnsi="Bookman Old Style"/>
+        </w:rPr>
+        <w:t xml:space="preserve"> </w:t>
+      </w:r>
+      <w:proofErr w:type="spellStart"/>
+      <w:r>
+        <w:rPr>
+          <w:rFonts w:ascii="Bookman Old Style" w:hAnsi="Bookman Old Style"/>
+        </w:rPr>
+        <w:t>penduduk</w:t>
+      </w:r>
+      <w:proofErr w:type="spellEnd"/>
+      <w:r>
+        <w:rPr>
+          <w:rFonts w:ascii="Bookman Old Style" w:hAnsi="Bookman Old Style"/>
+        </w:rPr>
+        <w:t xml:space="preserve"> yang </w:t>
+      </w:r>
+      <w:proofErr w:type="spellStart"/>
+      <w:r>
+        <w:rPr>
+          <w:rFonts w:ascii="Bookman Old Style" w:hAnsi="Bookman Old Style"/>
+        </w:rPr>
+        <w:t>tinggal</w:t>
+      </w:r>
+      <w:proofErr w:type="spellEnd"/>
+      <w:r>
+        <w:rPr>
+          <w:rFonts w:ascii="Bookman Old Style" w:hAnsi="Bookman Old Style"/>
+        </w:rPr>
+        <w:t xml:space="preserve"> </w:t>
+      </w:r>
+      <w:proofErr w:type="spellStart"/>
+      <w:r>
+        <w:rPr>
+          <w:rFonts w:ascii="Bookman Old Style" w:hAnsi="Bookman Old Style"/>
+        </w:rPr>
+        <w:t>sesuai</w:t>
+      </w:r>
+      <w:proofErr w:type="spellEnd"/>
+      <w:r>
+        <w:rPr>
+          <w:rFonts w:ascii="Bookman Old Style" w:hAnsi="Bookman Old Style"/>
+        </w:rPr>
+        <w:t xml:space="preserve"> </w:t>
+      </w:r>
+      <w:proofErr w:type="spellStart"/>
+      <w:r>
+        <w:rPr>
+          <w:rFonts w:ascii="Bookman Old Style" w:hAnsi="Bookman Old Style"/>
+        </w:rPr>
+        <w:t>alamat</w:t>
+      </w:r>
+      <w:proofErr w:type="spellEnd"/>
+      <w:r>
+        <w:rPr>
+          <w:rFonts w:ascii="Bookman Old Style" w:hAnsi="Bookman Old Style"/>
+        </w:rPr>
+        <w:t xml:space="preserve"> </w:t>
+      </w:r>
+      <w:proofErr w:type="spellStart"/>
+      <w:r>
+        <w:rPr>
+          <w:rFonts w:ascii="Bookman Old Style" w:hAnsi="Bookman Old Style"/>
+        </w:rPr>
+        <w:t>tersebut</w:t>
+      </w:r>
+      <w:proofErr w:type="spellEnd"/>
+      <w:r>
+        <w:rPr>
+          <w:rFonts w:ascii="Bookman Old Style" w:hAnsi="Bookman Old Style"/>
+        </w:rPr>
+        <w:t xml:space="preserve"> </w:t>
+      </w:r>
+      <w:proofErr w:type="spellStart"/>
+      <w:r>
+        <w:rPr>
+          <w:rFonts w:ascii="Bookman Old Style" w:hAnsi="Bookman Old Style"/>
+        </w:rPr>
+        <w:t>diatas</w:t>
+      </w:r>
+      <w:proofErr w:type="spellEnd"/>
+      <w:r>
+        <w:rPr>
+          <w:rFonts w:ascii="Bookman Old Style" w:hAnsi="Bookman Old Style"/>
+        </w:rPr>
+        <w:t xml:space="preserve">, </w:t>
+      </w:r>
+      <w:r>
+        <w:rPr>
+          <w:rFonts w:ascii="Bookman Old Style" w:hAnsi="Bookman Old Style"/>
+        </w:rPr>
+        <w:t xml:space="preserve">di </w:t>
+      </w:r>
+      <w:proofErr w:type="spellStart"/>
+      <w:r>
+        <w:rPr>
+          <w:rFonts w:ascii="Bookman Old Style" w:hAnsi="Bookman Old Style"/>
+        </w:rPr>
+        <w:t>Lingkungan</w:t>
+      </w:r>
+      <w:proofErr w:type="spellEnd"/>
+      <w:r>
+        <w:rPr>
+          <w:rFonts w:ascii="Bookman Old Style" w:hAnsi="Bookman Old Style"/>
+        </w:rPr>
+        <w:t xml:space="preserve"> </w:t>
+      </w:r>
+      <w:r>
+        <w:rPr>
+          <w:rFonts w:ascii="Bookman Old Style" w:hAnsi="Bookman Old Style"/>
+        </w:rPr>
+        <w:t xml:space="preserve"> </w:t>
+      </w:r>
+      <w:proofErr w:type="spellStart"/>
+      <w:r>
+        <w:rPr>
+          <w:rFonts w:ascii="Bookman Old Style" w:hAnsi="Bookman Old Style"/>
+        </w:rPr>
+        <w:t>lingxxx</w:t>
+      </w:r>
+      <w:proofErr w:type="spellEnd"/>
+      <w:r>
+        <w:rPr>
+          <w:rFonts w:ascii="Bookman Old Style" w:hAnsi="Bookman Old Style"/>
+        </w:rPr>
+        <w:t xml:space="preserve">, </w:t>
+      </w:r>
+      <w:proofErr w:type="spellStart"/>
+      <w:r>
+        <w:rPr>
+          <w:rFonts w:ascii="Bookman Old Style" w:hAnsi="Bookman Old Style"/>
+        </w:rPr>
+        <w:t>Kelurahan</w:t>
+      </w:r>
+      <w:proofErr w:type="spellEnd"/>
+      <w:r>
+        <w:rPr>
+          <w:rFonts w:ascii="Bookman Old Style" w:hAnsi="Bookman Old Style"/>
+        </w:rPr>
+        <w:t xml:space="preserve"> </w:t>
+      </w:r>
+      <w:proofErr w:type="spellStart"/>
+      <w:r>
+        <w:rPr>
+          <w:rFonts w:ascii="Bookman Old Style" w:hAnsi="Bookman Old Style"/>
+        </w:rPr>
+        <w:t>Pagutan</w:t>
+      </w:r>
+      <w:proofErr w:type="spellEnd"/>
+      <w:r>
+        <w:rPr>
+          <w:rFonts w:ascii="Bookman Old Style" w:hAnsi="Bookman Old Style"/>
+        </w:rPr>
+        <w:t xml:space="preserve">, </w:t>
+      </w:r>
+      <w:proofErr w:type="spellStart"/>
+      <w:r>
+        <w:rPr>
+          <w:rFonts w:ascii="Bookman Old Style" w:hAnsi="Bookman Old Style"/>
+        </w:rPr>
+        <w:t>Kecamatan</w:t>
+      </w:r>
+      <w:proofErr w:type="spellEnd"/>
+      <w:r>
+        <w:rPr>
+          <w:rFonts w:ascii="Bookman Old Style" w:hAnsi="Bookman Old Style"/>
+        </w:rPr>
+        <w:t xml:space="preserve"> </w:t>
+      </w:r>
+      <w:proofErr w:type="spellStart"/>
+      <w:r>
+        <w:rPr>
+          <w:rFonts w:ascii="Bookman Old Style" w:hAnsi="Bookman Old Style"/>
+        </w:rPr>
+        <w:t>Mataram</w:t>
+      </w:r>
+      <w:proofErr w:type="spellEnd"/>
+      <w:r>
+        <w:rPr>
+          <w:rFonts w:ascii="Bookman Old Style" w:hAnsi="Bookman Old Style"/>
+        </w:rPr>
+        <w:t>,</w:t>
+      </w:r>
+      <w:r>
+        <w:rPr>
+          <w:rFonts w:ascii="Bookman Old Style" w:hAnsi="Bookman Old Style"/>
+        </w:rPr>
+        <w:t xml:space="preserve"> Kota </w:t>
+      </w:r>
+      <w:proofErr w:type="spellStart"/>
+      <w:r>
+        <w:rPr>
+          <w:rFonts w:ascii="Bookman Old Style" w:hAnsi="Bookman Old Style"/>
+        </w:rPr>
+        <w:t>Mataram</w:t>
+      </w:r>
+      <w:proofErr w:type="spellEnd"/>
+      <w:r>
+        <w:rPr>
+          <w:rFonts w:ascii="Bookman Old Style" w:hAnsi="Bookman Old Style"/>
+        </w:rPr>
+        <w:t>,</w:t>
+      </w:r>
+      <w:r>
+        <w:rPr>
+          <w:rFonts w:ascii="Bookman Old Style" w:hAnsi="Bookman Old Style"/>
+        </w:rPr>
+        <w:t xml:space="preserve"> </w:t>
+      </w:r>
+      <w:proofErr w:type="spellStart"/>
+      <w:r>
+        <w:rPr>
+          <w:rFonts w:ascii="Bookman Old Style" w:hAnsi="Bookman Old Style"/>
+        </w:rPr>
+        <w:t>dimana</w:t>
+      </w:r>
+      <w:proofErr w:type="spellEnd"/>
+      <w:r>
+        <w:rPr>
+          <w:rFonts w:ascii="Bookman Old Style" w:hAnsi="Bookman Old Style"/>
+        </w:rPr>
+        <w:t xml:space="preserve"> </w:t>
+      </w:r>
+      <w:proofErr w:type="spellStart"/>
+      <w:r>
+        <w:rPr>
+          <w:rFonts w:ascii="Bookman Old Style" w:hAnsi="Bookman Old Style"/>
+        </w:rPr>
+        <w:t>dalam</w:t>
+      </w:r>
+      <w:proofErr w:type="spellEnd"/>
+      <w:r>
+        <w:rPr>
+          <w:rFonts w:ascii="Bookman Old Style" w:hAnsi="Bookman Old Style"/>
+        </w:rPr>
+        <w:t xml:space="preserve"> </w:t>
+      </w:r>
+      <w:proofErr w:type="spellStart"/>
+      <w:r>
+        <w:rPr>
+          <w:rFonts w:ascii="Bookman Old Style" w:hAnsi="Bookman Old Style"/>
+        </w:rPr>
+        <w:t>bux</w:t>
+      </w:r>
+      <w:proofErr w:type="spellEnd"/>
+      <w:r>
+        <w:rPr>
+          <w:rFonts w:ascii="Bookman Old Style" w:hAnsi="Bookman Old Style"/>
+        </w:rPr>
+        <w:t xml:space="preserve">, Alamat </w:t>
+      </w:r>
+      <w:proofErr w:type="spellStart"/>
+      <w:r>
+        <w:rPr>
+          <w:rFonts w:ascii="Bookman Old Style" w:hAnsi="Bookman Old Style"/>
+        </w:rPr>
         <w:t>alx</w:t>
       </w:r>
       <w:proofErr w:type="spellEnd"/>
@@ -1166,236 +1497,6 @@
         <w:t xml:space="preserve">, </w:t>
       </w:r>
       <w:proofErr w:type="spellStart"/>
-      <w:proofErr w:type="gramStart"/>
-      <w:r>
-        <w:rPr>
-          <w:rFonts w:ascii="Bookman Old Style" w:hAnsi="Bookman Old Style"/>
-        </w:rPr>
-        <w:t>Nomor</w:t>
-      </w:r>
-      <w:proofErr w:type="spellEnd"/>
-      <w:r>
-        <w:rPr>
-          <w:rFonts w:ascii="Bookman Old Style" w:hAnsi="Bookman Old Style"/>
-        </w:rPr>
-        <w:t xml:space="preserve"> :</w:t>
-      </w:r>
-      <w:proofErr w:type="gramEnd"/>
-      <w:r>
-        <w:rPr>
-          <w:rFonts w:ascii="Bookman Old Style" w:hAnsi="Bookman Old Style"/>
-        </w:rPr>
-        <w:t xml:space="preserve"> </w:t>
-      </w:r>
-      <w:proofErr w:type="spellStart"/>
-      <w:r>
-        <w:rPr>
-          <w:rFonts w:ascii="Bookman Old Style" w:hAnsi="Bookman Old Style"/>
-        </w:rPr>
-        <w:t>nlx</w:t>
-      </w:r>
-      <w:proofErr w:type="spellEnd"/>
-      <w:r>
-        <w:rPr>
-          <w:rFonts w:ascii="Bookman Old Style" w:hAnsi="Bookman Old Style"/>
-        </w:rPr>
-        <w:t xml:space="preserve">, </w:t>
-      </w:r>
-      <w:proofErr w:type="spellStart"/>
-      <w:r>
-        <w:rPr>
-          <w:rFonts w:ascii="Bookman Old Style" w:hAnsi="Bookman Old Style"/>
-        </w:rPr>
-        <w:t>tanggal</w:t>
-      </w:r>
-      <w:proofErr w:type="spellEnd"/>
-      <w:r>
-        <w:rPr>
-          <w:rFonts w:ascii="Bookman Old Style" w:hAnsi="Bookman Old Style"/>
-        </w:rPr>
-        <w:t xml:space="preserve"> </w:t>
-      </w:r>
-      <w:proofErr w:type="spellStart"/>
-      <w:r>
-        <w:rPr>
-          <w:rFonts w:ascii="Bookman Old Style" w:hAnsi="Bookman Old Style"/>
-        </w:rPr>
-        <w:t>tanggaxx</w:t>
-      </w:r>
-      <w:proofErr w:type="spellEnd"/>
-      <w:r>
-        <w:rPr>
-          <w:rFonts w:ascii="Bookman Old Style" w:hAnsi="Bookman Old Style"/>
-        </w:rPr>
-        <w:t xml:space="preserve">, </w:t>
-      </w:r>
-      <w:proofErr w:type="spellStart"/>
-      <w:r>
-        <w:rPr>
-          <w:rFonts w:ascii="Bookman Old Style" w:hAnsi="Bookman Old Style"/>
-        </w:rPr>
-        <w:t>memang</w:t>
-      </w:r>
-      <w:proofErr w:type="spellEnd"/>
-      <w:r>
-        <w:rPr>
-          <w:rFonts w:ascii="Bookman Old Style" w:hAnsi="Bookman Old Style"/>
-        </w:rPr>
-        <w:t xml:space="preserve"> </w:t>
-      </w:r>
-      <w:proofErr w:type="spellStart"/>
-      <w:r>
-        <w:rPr>
-          <w:rFonts w:ascii="Bookman Old Style" w:hAnsi="Bookman Old Style"/>
-        </w:rPr>
-        <w:t>benar</w:t>
-      </w:r>
-      <w:proofErr w:type="spellEnd"/>
-      <w:r>
-        <w:rPr>
-          <w:rFonts w:ascii="Bookman Old Style" w:hAnsi="Bookman Old Style"/>
-        </w:rPr>
-        <w:t xml:space="preserve"> </w:t>
-      </w:r>
-      <w:proofErr w:type="spellStart"/>
-      <w:r>
-        <w:rPr>
-          <w:rFonts w:ascii="Bookman Old Style" w:hAnsi="Bookman Old Style"/>
-        </w:rPr>
-        <w:t>adalah</w:t>
-      </w:r>
-      <w:proofErr w:type="spellEnd"/>
-      <w:r>
-        <w:rPr>
-          <w:rFonts w:ascii="Bookman Old Style" w:hAnsi="Bookman Old Style"/>
-        </w:rPr>
-        <w:t xml:space="preserve"> </w:t>
-      </w:r>
-      <w:proofErr w:type="spellStart"/>
-      <w:r>
-        <w:rPr>
-          <w:rFonts w:ascii="Bookman Old Style" w:hAnsi="Bookman Old Style"/>
-        </w:rPr>
-        <w:t>penduduk</w:t>
-      </w:r>
-      <w:proofErr w:type="spellEnd"/>
-      <w:r>
-        <w:rPr>
-          <w:rFonts w:ascii="Bookman Old Style" w:hAnsi="Bookman Old Style"/>
-        </w:rPr>
-        <w:t xml:space="preserve"> yang </w:t>
-      </w:r>
-      <w:proofErr w:type="spellStart"/>
-      <w:r>
-        <w:rPr>
-          <w:rFonts w:ascii="Bookman Old Style" w:hAnsi="Bookman Old Style"/>
-        </w:rPr>
-        <w:t>tinggal</w:t>
-      </w:r>
-      <w:proofErr w:type="spellEnd"/>
-      <w:r>
-        <w:rPr>
-          <w:rFonts w:ascii="Bookman Old Style" w:hAnsi="Bookman Old Style"/>
-        </w:rPr>
-        <w:t xml:space="preserve"> </w:t>
-      </w:r>
-      <w:proofErr w:type="spellStart"/>
-      <w:r>
-        <w:rPr>
-          <w:rFonts w:ascii="Bookman Old Style" w:hAnsi="Bookman Old Style"/>
-        </w:rPr>
-        <w:t>sesuai</w:t>
-      </w:r>
-      <w:proofErr w:type="spellEnd"/>
-      <w:r>
-        <w:rPr>
-          <w:rFonts w:ascii="Bookman Old Style" w:hAnsi="Bookman Old Style"/>
-        </w:rPr>
-        <w:t xml:space="preserve"> </w:t>
-      </w:r>
-      <w:proofErr w:type="spellStart"/>
-      <w:r>
-        <w:rPr>
-          <w:rFonts w:ascii="Bookman Old Style" w:hAnsi="Bookman Old Style"/>
-        </w:rPr>
-        <w:t>alamat</w:t>
-      </w:r>
-      <w:proofErr w:type="spellEnd"/>
-      <w:r>
-        <w:rPr>
-          <w:rFonts w:ascii="Bookman Old Style" w:hAnsi="Bookman Old Style"/>
-        </w:rPr>
-        <w:t xml:space="preserve"> </w:t>
-      </w:r>
-      <w:proofErr w:type="spellStart"/>
-      <w:r>
-        <w:rPr>
-          <w:rFonts w:ascii="Bookman Old Style" w:hAnsi="Bookman Old Style"/>
-        </w:rPr>
-        <w:t>tersebut</w:t>
-      </w:r>
-      <w:proofErr w:type="spellEnd"/>
-      <w:r>
-        <w:rPr>
-          <w:rFonts w:ascii="Bookman Old Style" w:hAnsi="Bookman Old Style"/>
-        </w:rPr>
-        <w:t xml:space="preserve"> </w:t>
-      </w:r>
-      <w:proofErr w:type="spellStart"/>
-      <w:r>
-        <w:rPr>
-          <w:rFonts w:ascii="Bookman Old Style" w:hAnsi="Bookman Old Style"/>
-        </w:rPr>
-        <w:t>diatas</w:t>
-      </w:r>
-      <w:proofErr w:type="spellEnd"/>
-      <w:r>
-        <w:rPr>
-          <w:rFonts w:ascii="Bookman Old Style" w:hAnsi="Bookman Old Style"/>
-        </w:rPr>
-        <w:t xml:space="preserve">, </w:t>
-      </w:r>
-      <w:r>
-        <w:rPr>
-          <w:rFonts w:ascii="Bookman Old Style" w:hAnsi="Bookman Old Style"/>
-        </w:rPr>
-        <w:t xml:space="preserve">di </w:t>
-      </w:r>
-      <w:proofErr w:type="spellStart"/>
-      <w:r>
-        <w:rPr>
-          <w:rFonts w:ascii="Bookman Old Style" w:hAnsi="Bookman Old Style"/>
-        </w:rPr>
-        <w:t>Lingkungan</w:t>
-      </w:r>
-      <w:proofErr w:type="spellEnd"/>
-      <w:r>
-        <w:rPr>
-          <w:rFonts w:ascii="Bookman Old Style" w:hAnsi="Bookman Old Style"/>
-        </w:rPr>
-        <w:t xml:space="preserve"> </w:t>
-      </w:r>
-      <w:r>
-        <w:rPr>
-          <w:rFonts w:ascii="Bookman Old Style" w:hAnsi="Bookman Old Style"/>
-        </w:rPr>
-        <w:t xml:space="preserve"> </w:t>
-      </w:r>
-      <w:proofErr w:type="spellStart"/>
-      <w:r>
-        <w:rPr>
-          <w:rFonts w:ascii="Bookman Old Style" w:hAnsi="Bookman Old Style"/>
-        </w:rPr>
-        <w:t>alx</w:t>
-      </w:r>
-      <w:proofErr w:type="spellEnd"/>
-      <w:r>
-        <w:rPr>
-          <w:rFonts w:ascii="Bookman Old Style" w:hAnsi="Bookman Old Style"/>
-        </w:rPr>
-        <w:t xml:space="preserve">, </w:t>
-      </w:r>
-      <w:proofErr w:type="spellStart"/>
       <w:r>
         <w:rPr>
           <w:rFonts w:ascii="Bookman Old Style" w:hAnsi="Bookman Old Style"/>
@@ -1421,150 +1522,12 @@
         <w:rPr>
           <w:rFonts w:ascii="Bookman Old Style" w:hAnsi="Bookman Old Style"/>
         </w:rPr>
-        <w:t xml:space="preserve">, </w:t>
-      </w:r>
-      <w:proofErr w:type="spellStart"/>
-      <w:r>
-        <w:rPr>
-          <w:rFonts w:ascii="Bookman Old Style" w:hAnsi="Bookman Old Style"/>
-        </w:rPr>
-        <w:t>Kecamatan</w:t>
-      </w:r>
-      <w:proofErr w:type="spellEnd"/>
-      <w:r>
-        <w:rPr>
-          <w:rFonts w:ascii="Bookman Old Style" w:hAnsi="Bookman Old Style"/>
-        </w:rPr>
-        <w:t xml:space="preserve"> </w:t>
-      </w:r>
-      <w:proofErr w:type="spellStart"/>
-      <w:r>
-        <w:rPr>
-          <w:rFonts w:ascii="Bookman Old Style" w:hAnsi="Bookman Old Style"/>
-        </w:rPr>
-        <w:t>Mataram</w:t>
-      </w:r>
-      <w:proofErr w:type="spellEnd"/>
-      <w:r>
-        <w:rPr>
-          <w:rFonts w:ascii="Bookman Old Style" w:hAnsi="Bookman Old Style"/>
-        </w:rPr>
         <w:t>,</w:t>
       </w:r>
       <w:r>
         <w:rPr>
           <w:rFonts w:ascii="Bookman Old Style" w:hAnsi="Bookman Old Style"/>
         </w:rPr>
-        <w:t xml:space="preserve"> Kota </w:t>
-      </w:r>
-      <w:proofErr w:type="spellStart"/>
-      <w:r>
-        <w:rPr>
-          <w:rFonts w:ascii="Bookman Old Style" w:hAnsi="Bookman Old Style"/>
-        </w:rPr>
-        <w:t>Mataram</w:t>
-      </w:r>
-      <w:proofErr w:type="spellEnd"/>
-      <w:r>
-        <w:rPr>
-          <w:rFonts w:ascii="Bookman Old Style" w:hAnsi="Bookman Old Style"/>
-        </w:rPr>
-        <w:t>,</w:t>
-      </w:r>
-      <w:r>
-        <w:rPr>
-          <w:rFonts w:ascii="Bookman Old Style" w:hAnsi="Bookman Old Style"/>
-        </w:rPr>
-        <w:t xml:space="preserve"> </w:t>
-      </w:r>
-      <w:proofErr w:type="spellStart"/>
-      <w:r>
-        <w:rPr>
-          <w:rFonts w:ascii="Bookman Old Style" w:hAnsi="Bookman Old Style"/>
-        </w:rPr>
-        <w:t>dimana</w:t>
-      </w:r>
-      <w:proofErr w:type="spellEnd"/>
-      <w:r>
-        <w:rPr>
-          <w:rFonts w:ascii="Bookman Old Style" w:hAnsi="Bookman Old Style"/>
-        </w:rPr>
-        <w:t xml:space="preserve"> </w:t>
-      </w:r>
-      <w:proofErr w:type="spellStart"/>
-      <w:r>
-        <w:rPr>
-          <w:rFonts w:ascii="Bookman Old Style" w:hAnsi="Bookman Old Style"/>
-        </w:rPr>
-        <w:t>dalam</w:t>
-      </w:r>
-      <w:proofErr w:type="spellEnd"/>
-      <w:r>
-        <w:rPr>
-          <w:rFonts w:ascii="Bookman Old Style" w:hAnsi="Bookman Old Style"/>
-        </w:rPr>
-        <w:t xml:space="preserve"> </w:t>
-      </w:r>
-      <w:proofErr w:type="spellStart"/>
-      <w:r>
-        <w:rPr>
-          <w:rFonts w:ascii="Bookman Old Style" w:hAnsi="Bookman Old Style"/>
-        </w:rPr>
-        <w:t>bux</w:t>
-      </w:r>
-      <w:proofErr w:type="spellEnd"/>
-      <w:r>
-        <w:rPr>
-          <w:rFonts w:ascii="Bookman Old Style" w:hAnsi="Bookman Old Style"/>
-        </w:rPr>
-        <w:t xml:space="preserve">, Alamat </w:t>
-      </w:r>
-      <w:proofErr w:type="spellStart"/>
-      <w:r>
-        <w:rPr>
-          <w:rFonts w:ascii="Bookman Old Style" w:hAnsi="Bookman Old Style"/>
-        </w:rPr>
-        <w:t>alx</w:t>
-      </w:r>
-      <w:proofErr w:type="spellEnd"/>
-      <w:r>
-        <w:rPr>
-          <w:rFonts w:ascii="Bookman Old Style" w:hAnsi="Bookman Old Style"/>
-        </w:rPr>
-        <w:t xml:space="preserve">, </w:t>
-      </w:r>
-      <w:proofErr w:type="spellStart"/>
-      <w:r>
-        <w:rPr>
-          <w:rFonts w:ascii="Bookman Old Style" w:hAnsi="Bookman Old Style"/>
-        </w:rPr>
-        <w:t>Kelurahan</w:t>
-      </w:r>
-      <w:proofErr w:type="spellEnd"/>
-      <w:r>
-        <w:rPr>
-          <w:rFonts w:ascii="Bookman Old Style" w:hAnsi="Bookman Old Style"/>
-        </w:rPr>
-        <w:t xml:space="preserve"> </w:t>
-      </w:r>
-      <w:proofErr w:type="spellStart"/>
-      <w:r>
-        <w:rPr>
-          <w:rFonts w:ascii="Bookman Old Style" w:hAnsi="Bookman Old Style"/>
-        </w:rPr>
-        <w:t>Pagutan</w:t>
-      </w:r>
-      <w:proofErr w:type="spellEnd"/>
-      <w:r>
-        <w:rPr>
-          <w:rFonts w:ascii="Bookman Old Style" w:hAnsi="Bookman Old Style"/>
-        </w:rPr>
-        <w:t>,</w:t>
-      </w:r>
-      <w:r>
-        <w:rPr>
-          <w:rFonts w:ascii="Bookman Old Style" w:hAnsi="Bookman Old Style"/>
-        </w:rPr>
         <w:t xml:space="preserve"> </w:t>
       </w:r>
       <w:proofErr w:type="spellStart"/>
@@ -1764,7 +1727,6 @@
         <w:t xml:space="preserve"> </w:t>
       </w:r>
       <w:proofErr w:type="spellStart"/>
-      <w:proofErr w:type="gramStart"/>
       <w:r>
         <w:rPr>
           <w:rFonts w:ascii="Bookman Old Style" w:hAnsi="Bookman Old Style"/>
@@ -1782,14 +1744,7 @@
         <w:rPr>
           <w:rFonts w:ascii="Bookman Old Style" w:hAnsi="Bookman Old Style"/>
         </w:rPr>
-        <w:t xml:space="preserve"> :</w:t>
-      </w:r>
-      <w:proofErr w:type="gramEnd"/>
-      <w:r>
-        <w:rPr>
-          <w:rFonts w:ascii="Bookman Old Style" w:hAnsi="Bookman Old Style"/>
-        </w:rPr>
-        <w:t xml:space="preserve"> </w:t>
+        <w:t xml:space="preserve"> : </w:t>
       </w:r>
       <w:r>
         <w:rPr>
@@ -2880,7 +2835,7 @@
     <w:lsdException w:name="Table Web 2" w:semiHidden="1" w:unhideWhenUsed="1"/>
     <w:lsdException w:name="Table Web 3" w:semiHidden="1" w:unhideWhenUsed="1"/>
     <w:lsdException w:name="Balloon Text" w:semiHidden="1" w:unhideWhenUsed="1"/>
-    <w:lsdException w:name="Table Grid" w:semiHidden="1" w:uiPriority="0" w:unhideWhenUsed="1"/>
+    <w:lsdException w:name="Table Grid" w:uiPriority="0"/>
     <w:lsdException w:name="Table Theme" w:semiHidden="1" w:unhideWhenUsed="1"/>
     <w:lsdException w:name="Placeholder Text" w:semiHidden="1"/>
     <w:lsdException w:name="No Spacing" w:uiPriority="1" w:qFormat="1"/>

</xml_diff>